<commit_message>
Sunday 7/21/24 Updated Formatting of output
 On branch N5QC_Remote
 Changes to be committed:
	modified:   Lessons_and_Logs/Morse_Code/Code/practice_set_generator.py
	modified:   Lessons_and_Logs/Morse_Code/Notes/Morse_Practice_Sets_in_Python.docx
</commit_message>
<xml_diff>
--- a/Lessons_and_Logs/Morse_Code/Notes/Morse_Practice_Sets_in_Python.docx
+++ b/Lessons_and_Logs/Morse_Code/Notes/Morse_Practice_Sets_in_Python.docx
@@ -489,6 +489,1042 @@
         <w:t>PS C:\Users\N5QC\Documents\Repositories\Python\Lessons_and_Logs\Morse_Code\Code&gt;</w:t>
       </w:r>
     </w:p>
+    <w:p>
+      <w:r>
+        <w:br w:type="page"/>
+      </w:r>
+    </w:p>
+    <w:p>
+      <w:r>
+        <w:lastRenderedPageBreak/>
+        <w:t> </w:t>
+      </w:r>
+      <w:r>
+        <w:t xml:space="preserve">Rev. 1 -- Update Output </w:t>
+      </w:r>
+      <w:proofErr w:type="spellStart"/>
+      <w:r>
+        <w:t>Formating</w:t>
+      </w:r>
+      <w:proofErr w:type="spellEnd"/>
+      <w:r>
+        <w:t xml:space="preserve"> -- 7/21/24</w:t>
+      </w:r>
+    </w:p>
+    <w:p/>
+    <w:p>
+      <w:r>
+        <w:rPr>
+          <w:noProof/>
+        </w:rPr>
+        <w:drawing>
+          <wp:inline distT="0" distB="0" distL="0" distR="0" wp14:anchorId="2E987AF5" wp14:editId="43584D90">
+            <wp:extent cx="3594100" cy="2184491"/>
+            <wp:effectExtent l="0" t="0" r="6350" b="6350"/>
+            <wp:docPr id="2128630765" name="Picture 4" descr="A piece of paper with a drawing on it&#10;&#10;Description automatically generated"/>
+            <wp:cNvGraphicFramePr>
+              <a:graphicFrameLocks xmlns:a="http://schemas.openxmlformats.org/drawingml/2006/main" noChangeAspect="1"/>
+            </wp:cNvGraphicFramePr>
+            <a:graphic xmlns:a="http://schemas.openxmlformats.org/drawingml/2006/main">
+              <a:graphicData uri="http://schemas.openxmlformats.org/drawingml/2006/picture">
+                <pic:pic xmlns:pic="http://schemas.openxmlformats.org/drawingml/2006/picture">
+                  <pic:nvPicPr>
+                    <pic:cNvPr id="2128630765" name="Picture 4" descr="A piece of paper with a drawing on it&#10;&#10;Description automatically generated"/>
+                    <pic:cNvPicPr>
+                      <a:picLocks noChangeAspect="1" noChangeArrowheads="1"/>
+                    </pic:cNvPicPr>
+                  </pic:nvPicPr>
+                  <pic:blipFill>
+                    <a:blip r:embed="rId5" cstate="print">
+                      <a:extLst>
+                        <a:ext uri="{28A0092B-C50C-407E-A947-70E740481C1C}">
+                          <a14:useLocalDpi xmlns:a14="http://schemas.microsoft.com/office/drawing/2010/main" val="0"/>
+                        </a:ext>
+                      </a:extLst>
+                    </a:blip>
+                    <a:srcRect/>
+                    <a:stretch>
+                      <a:fillRect/>
+                    </a:stretch>
+                  </pic:blipFill>
+                  <pic:spPr bwMode="auto">
+                    <a:xfrm>
+                      <a:off x="0" y="0"/>
+                      <a:ext cx="3607806" cy="2192821"/>
+                    </a:xfrm>
+                    <a:prstGeom prst="rect">
+                      <a:avLst/>
+                    </a:prstGeom>
+                    <a:noFill/>
+                    <a:ln>
+                      <a:noFill/>
+                    </a:ln>
+                  </pic:spPr>
+                </pic:pic>
+              </a:graphicData>
+            </a:graphic>
+          </wp:inline>
+        </w:drawing>
+      </w:r>
+    </w:p>
+    <w:p>
+      <w:r>
+        <w:t> </w:t>
+      </w:r>
+    </w:p>
+    <w:p>
+      <w:r>
+        <w:rPr>
+          <w:noProof/>
+        </w:rPr>
+        <w:drawing>
+          <wp:inline distT="0" distB="0" distL="0" distR="0" wp14:anchorId="0358A12A" wp14:editId="408B841E">
+            <wp:extent cx="3606800" cy="1613426"/>
+            <wp:effectExtent l="0" t="0" r="0" b="6350"/>
+            <wp:docPr id="1532047274" name="Picture 3" descr="A yellow background with black text&#10;&#10;Description automatically generated"/>
+            <wp:cNvGraphicFramePr>
+              <a:graphicFrameLocks xmlns:a="http://schemas.openxmlformats.org/drawingml/2006/main" noChangeAspect="1"/>
+            </wp:cNvGraphicFramePr>
+            <a:graphic xmlns:a="http://schemas.openxmlformats.org/drawingml/2006/main">
+              <a:graphicData uri="http://schemas.openxmlformats.org/drawingml/2006/picture">
+                <pic:pic xmlns:pic="http://schemas.openxmlformats.org/drawingml/2006/picture">
+                  <pic:nvPicPr>
+                    <pic:cNvPr id="1532047274" name="Picture 3" descr="A yellow background with black text&#10;&#10;Description automatically generated"/>
+                    <pic:cNvPicPr>
+                      <a:picLocks noChangeAspect="1" noChangeArrowheads="1"/>
+                    </pic:cNvPicPr>
+                  </pic:nvPicPr>
+                  <pic:blipFill>
+                    <a:blip r:embed="rId6" cstate="print">
+                      <a:extLst>
+                        <a:ext uri="{28A0092B-C50C-407E-A947-70E740481C1C}">
+                          <a14:useLocalDpi xmlns:a14="http://schemas.microsoft.com/office/drawing/2010/main" val="0"/>
+                        </a:ext>
+                      </a:extLst>
+                    </a:blip>
+                    <a:srcRect/>
+                    <a:stretch>
+                      <a:fillRect/>
+                    </a:stretch>
+                  </pic:blipFill>
+                  <pic:spPr bwMode="auto">
+                    <a:xfrm>
+                      <a:off x="0" y="0"/>
+                      <a:ext cx="3629131" cy="1623415"/>
+                    </a:xfrm>
+                    <a:prstGeom prst="rect">
+                      <a:avLst/>
+                    </a:prstGeom>
+                    <a:noFill/>
+                    <a:ln>
+                      <a:noFill/>
+                    </a:ln>
+                  </pic:spPr>
+                </pic:pic>
+              </a:graphicData>
+            </a:graphic>
+          </wp:inline>
+        </w:drawing>
+      </w:r>
+    </w:p>
+    <w:p>
+      <w:r>
+        <w:t> </w:t>
+      </w:r>
+    </w:p>
+    <w:p>
+      <w:r>
+        <w:t> </w:t>
+      </w:r>
+    </w:p>
+    <w:p>
+      <w:r>
+        <w:br w:type="page"/>
+      </w:r>
+    </w:p>
+    <w:p>
+      <w:r>
+        <w:lastRenderedPageBreak/>
+        <w:t>Steve:</w:t>
+      </w:r>
+    </w:p>
+    <w:p/>
+    <w:p>
+      <w:r>
+        <w:t>Please update the output formatting as follows: </w:t>
+      </w:r>
+    </w:p>
+    <w:p>
+      <w:pPr>
+        <w:numPr>
+          <w:ilvl w:val="0"/>
+          <w:numId w:val="1"/>
+        </w:numPr>
+      </w:pPr>
+      <w:r>
+        <w:t>Begin output with “</w:t>
+      </w:r>
+      <w:proofErr w:type="spellStart"/>
+      <w:r>
+        <w:t>vvv</w:t>
+      </w:r>
+      <w:proofErr w:type="spellEnd"/>
+      <w:r>
+        <w:t>   “ </w:t>
+      </w:r>
+    </w:p>
+    <w:p>
+      <w:pPr>
+        <w:numPr>
+          <w:ilvl w:val="0"/>
+          <w:numId w:val="1"/>
+        </w:numPr>
+      </w:pPr>
+      <w:r>
+        <w:t>Follow each letter with a space. </w:t>
+      </w:r>
+    </w:p>
+    <w:p>
+      <w:pPr>
+        <w:numPr>
+          <w:ilvl w:val="0"/>
+          <w:numId w:val="1"/>
+        </w:numPr>
+      </w:pPr>
+      <w:r>
+        <w:t>Include an extra space after each group of 5 letters. </w:t>
+      </w:r>
+    </w:p>
+    <w:p>
+      <w:pPr>
+        <w:numPr>
+          <w:ilvl w:val="0"/>
+          <w:numId w:val="1"/>
+        </w:numPr>
+      </w:pPr>
+      <w:r>
+        <w:t>Insert “  =  “ after every 5 groups of 5 letters. </w:t>
+      </w:r>
+    </w:p>
+    <w:p>
+      <w:pPr>
+        <w:numPr>
+          <w:ilvl w:val="0"/>
+          <w:numId w:val="1"/>
+        </w:numPr>
+      </w:pPr>
+      <w:r>
+        <w:t>Finish the output with “  =“ </w:t>
+      </w:r>
+    </w:p>
+    <w:p/>
+    <w:p/>
+    <w:p>
+      <w:r>
+        <w:t>ChatGPT:</w:t>
+      </w:r>
+    </w:p>
+    <w:p/>
+    <w:p>
+      <w:r>
+        <w:t>Sure, here's the updated Python script with the specified output formatting:</w:t>
+      </w:r>
+    </w:p>
+    <w:p>
+      <w:r>
+        <w:t>P</w:t>
+      </w:r>
+      <w:r>
+        <w:t>ython</w:t>
+      </w:r>
+    </w:p>
+    <w:p/>
+    <w:p>
+      <w:r>
+        <w:t>===========================================================</w:t>
+      </w:r>
+    </w:p>
+    <w:p/>
+    <w:p>
+      <w:r>
+        <w:t>import random</w:t>
+      </w:r>
+    </w:p>
+    <w:p/>
+    <w:p>
+      <w:r>
+        <w:t xml:space="preserve">def </w:t>
+      </w:r>
+      <w:proofErr w:type="spellStart"/>
+      <w:r>
+        <w:t>generate_groups</w:t>
+      </w:r>
+      <w:proofErr w:type="spellEnd"/>
+      <w:r>
+        <w:t xml:space="preserve">(letters, </w:t>
+      </w:r>
+      <w:proofErr w:type="spellStart"/>
+      <w:r>
+        <w:t>num_groups</w:t>
+      </w:r>
+      <w:proofErr w:type="spellEnd"/>
+      <w:r>
+        <w:t>):</w:t>
+      </w:r>
+    </w:p>
+    <w:p>
+      <w:r>
+        <w:t xml:space="preserve">    letters = list(letters)</w:t>
+      </w:r>
+    </w:p>
+    <w:p>
+      <w:r>
+        <w:t xml:space="preserve">    output = "</w:t>
+      </w:r>
+      <w:proofErr w:type="spellStart"/>
+      <w:r>
+        <w:t>vvv</w:t>
+      </w:r>
+      <w:proofErr w:type="spellEnd"/>
+      <w:r>
+        <w:t xml:space="preserve">   "</w:t>
+      </w:r>
+    </w:p>
+    <w:p/>
+    <w:p>
+      <w:r>
+        <w:t xml:space="preserve">    for </w:t>
+      </w:r>
+      <w:proofErr w:type="spellStart"/>
+      <w:r>
+        <w:t>i</w:t>
+      </w:r>
+      <w:proofErr w:type="spellEnd"/>
+      <w:r>
+        <w:t xml:space="preserve"> in range(</w:t>
+      </w:r>
+      <w:proofErr w:type="spellStart"/>
+      <w:r>
+        <w:t>num_groups</w:t>
+      </w:r>
+      <w:proofErr w:type="spellEnd"/>
+      <w:r>
+        <w:t>):</w:t>
+      </w:r>
+    </w:p>
+    <w:p>
+      <w:r>
+        <w:t xml:space="preserve">        group = </w:t>
+      </w:r>
+      <w:proofErr w:type="spellStart"/>
+      <w:r>
+        <w:t>random.choices</w:t>
+      </w:r>
+      <w:proofErr w:type="spellEnd"/>
+      <w:r>
+        <w:t>(letters, k=5)</w:t>
+      </w:r>
+    </w:p>
+    <w:p>
+      <w:r>
+        <w:t xml:space="preserve">        </w:t>
+      </w:r>
+      <w:proofErr w:type="spellStart"/>
+      <w:r>
+        <w:t>formatted_group</w:t>
+      </w:r>
+      <w:proofErr w:type="spellEnd"/>
+      <w:r>
+        <w:t xml:space="preserve"> = ' '.join(group) + '  '</w:t>
+      </w:r>
+    </w:p>
+    <w:p>
+      <w:r>
+        <w:lastRenderedPageBreak/>
+        <w:t xml:space="preserve">        output += </w:t>
+      </w:r>
+      <w:proofErr w:type="spellStart"/>
+      <w:r>
+        <w:t>formatted_group</w:t>
+      </w:r>
+      <w:proofErr w:type="spellEnd"/>
+    </w:p>
+    <w:p>
+      <w:r>
+        <w:t xml:space="preserve">        </w:t>
+      </w:r>
+    </w:p>
+    <w:p>
+      <w:r>
+        <w:t xml:space="preserve">        if (</w:t>
+      </w:r>
+      <w:proofErr w:type="spellStart"/>
+      <w:r>
+        <w:t>i</w:t>
+      </w:r>
+      <w:proofErr w:type="spellEnd"/>
+      <w:r>
+        <w:t xml:space="preserve"> + 1) % 5 == 0:</w:t>
+      </w:r>
+    </w:p>
+    <w:p>
+      <w:r>
+        <w:t xml:space="preserve">            output += " =  "</w:t>
+      </w:r>
+    </w:p>
+    <w:p>
+      <w:r>
+        <w:t xml:space="preserve">    </w:t>
+      </w:r>
+    </w:p>
+    <w:p>
+      <w:r>
+        <w:t xml:space="preserve">    output += "="</w:t>
+      </w:r>
+    </w:p>
+    <w:p>
+      <w:r>
+        <w:t xml:space="preserve">    print(output)</w:t>
+      </w:r>
+    </w:p>
+    <w:p/>
+    <w:p>
+      <w:r>
+        <w:t># Example usage:</w:t>
+      </w:r>
+    </w:p>
+    <w:p>
+      <w:proofErr w:type="spellStart"/>
+      <w:r>
+        <w:t>letters_input</w:t>
+      </w:r>
+      <w:proofErr w:type="spellEnd"/>
+      <w:r>
+        <w:t xml:space="preserve"> = input("Enter a string of letters: ")</w:t>
+      </w:r>
+    </w:p>
+    <w:p>
+      <w:proofErr w:type="spellStart"/>
+      <w:r>
+        <w:t>num_groups_input</w:t>
+      </w:r>
+      <w:proofErr w:type="spellEnd"/>
+      <w:r>
+        <w:t xml:space="preserve"> = int(input("Enter the number of groups: "))</w:t>
+      </w:r>
+    </w:p>
+    <w:p/>
+    <w:p>
+      <w:proofErr w:type="spellStart"/>
+      <w:r>
+        <w:t>generate_groups</w:t>
+      </w:r>
+      <w:proofErr w:type="spellEnd"/>
+      <w:r>
+        <w:t>(</w:t>
+      </w:r>
+      <w:proofErr w:type="spellStart"/>
+      <w:r>
+        <w:t>letters_input</w:t>
+      </w:r>
+      <w:proofErr w:type="spellEnd"/>
+      <w:r>
+        <w:t xml:space="preserve">, </w:t>
+      </w:r>
+      <w:proofErr w:type="spellStart"/>
+      <w:r>
+        <w:t>num_groups_input</w:t>
+      </w:r>
+      <w:proofErr w:type="spellEnd"/>
+      <w:r>
+        <w:t>)</w:t>
+      </w:r>
+    </w:p>
+    <w:p/>
+    <w:p>
+      <w:r>
+        <w:t>========================================================</w:t>
+      </w:r>
+    </w:p>
+    <w:p>
+      <w:r>
+        <w:t>This script:</w:t>
+      </w:r>
+    </w:p>
+    <w:p>
+      <w:pPr>
+        <w:numPr>
+          <w:ilvl w:val="0"/>
+          <w:numId w:val="2"/>
+        </w:numPr>
+      </w:pPr>
+      <w:r>
+        <w:t>Begins the output with "</w:t>
+      </w:r>
+      <w:proofErr w:type="spellStart"/>
+      <w:r>
+        <w:t>vvv</w:t>
+      </w:r>
+      <w:proofErr w:type="spellEnd"/>
+      <w:r>
+        <w:t xml:space="preserve"> ".</w:t>
+      </w:r>
+    </w:p>
+    <w:p>
+      <w:pPr>
+        <w:numPr>
+          <w:ilvl w:val="0"/>
+          <w:numId w:val="2"/>
+        </w:numPr>
+      </w:pPr>
+      <w:r>
+        <w:t>Follows each letter with a space.</w:t>
+      </w:r>
+    </w:p>
+    <w:p>
+      <w:pPr>
+        <w:numPr>
+          <w:ilvl w:val="0"/>
+          <w:numId w:val="2"/>
+        </w:numPr>
+      </w:pPr>
+      <w:r>
+        <w:t>Includes an extra space after each group of 5 letters.</w:t>
+      </w:r>
+    </w:p>
+    <w:p>
+      <w:pPr>
+        <w:numPr>
+          <w:ilvl w:val="0"/>
+          <w:numId w:val="2"/>
+        </w:numPr>
+      </w:pPr>
+      <w:r>
+        <w:t>Inserts " = " after every 5 groups of 5 letters.</w:t>
+      </w:r>
+    </w:p>
+    <w:p>
+      <w:pPr>
+        <w:numPr>
+          <w:ilvl w:val="0"/>
+          <w:numId w:val="2"/>
+        </w:numPr>
+      </w:pPr>
+      <w:r>
+        <w:t>Finishes the output with " =".</w:t>
+      </w:r>
+    </w:p>
+    <w:p/>
+    <w:p/>
+    <w:p>
+      <w:r>
+        <w:t xml:space="preserve">Use Triple Quotes (either single ‘’’ or double “””) to create a multi – line comment </w:t>
+      </w:r>
+      <w:r>
+        <w:sym w:font="Wingdings" w:char="F0E0"/>
+      </w:r>
+      <w:r>
+        <w:t xml:space="preserve"> Verbose Revision Notes.</w:t>
+      </w:r>
+    </w:p>
+    <w:p/>
+    <w:p>
+      <w:r>
+        <w:lastRenderedPageBreak/>
+        <w:t>PS C:\Users\N5QC\Documents\Repositories\Python\Lessons_and_Logs\Morse_Code\Code&gt; python practice_set_generator.py</w:t>
+      </w:r>
+    </w:p>
+    <w:p>
+      <w:r>
+        <w:t xml:space="preserve">Enter a string of letters: </w:t>
+      </w:r>
+      <w:proofErr w:type="spellStart"/>
+      <w:r>
+        <w:t>fl</w:t>
+      </w:r>
+      <w:proofErr w:type="spellEnd"/>
+    </w:p>
+    <w:p>
+      <w:r>
+        <w:t>Enter the number of groups: 25</w:t>
+      </w:r>
+    </w:p>
+    <w:p>
+      <w:proofErr w:type="spellStart"/>
+      <w:r>
+        <w:t>vvv</w:t>
+      </w:r>
+      <w:proofErr w:type="spellEnd"/>
+      <w:r>
+        <w:t xml:space="preserve">   l f l </w:t>
+      </w:r>
+      <w:proofErr w:type="spellStart"/>
+      <w:r>
+        <w:t>l</w:t>
+      </w:r>
+      <w:proofErr w:type="spellEnd"/>
+      <w:r>
+        <w:t xml:space="preserve"> f  </w:t>
+      </w:r>
+      <w:proofErr w:type="spellStart"/>
+      <w:r>
+        <w:t>f</w:t>
+      </w:r>
+      <w:proofErr w:type="spellEnd"/>
+      <w:r>
+        <w:t xml:space="preserve"> </w:t>
+      </w:r>
+      <w:proofErr w:type="spellStart"/>
+      <w:r>
+        <w:t>f</w:t>
+      </w:r>
+      <w:proofErr w:type="spellEnd"/>
+      <w:r>
+        <w:t xml:space="preserve"> </w:t>
+      </w:r>
+      <w:proofErr w:type="spellStart"/>
+      <w:r>
+        <w:t>f</w:t>
+      </w:r>
+      <w:proofErr w:type="spellEnd"/>
+      <w:r>
+        <w:t xml:space="preserve"> l </w:t>
+      </w:r>
+      <w:proofErr w:type="spellStart"/>
+      <w:r>
+        <w:t>l</w:t>
+      </w:r>
+      <w:proofErr w:type="spellEnd"/>
+      <w:r>
+        <w:t xml:space="preserve">  f l </w:t>
+      </w:r>
+      <w:proofErr w:type="spellStart"/>
+      <w:r>
+        <w:t>l</w:t>
+      </w:r>
+      <w:proofErr w:type="spellEnd"/>
+      <w:r>
+        <w:t xml:space="preserve"> </w:t>
+      </w:r>
+      <w:proofErr w:type="spellStart"/>
+      <w:r>
+        <w:t>l</w:t>
+      </w:r>
+      <w:proofErr w:type="spellEnd"/>
+      <w:r>
+        <w:t xml:space="preserve"> </w:t>
+      </w:r>
+      <w:proofErr w:type="spellStart"/>
+      <w:r>
+        <w:t>l</w:t>
+      </w:r>
+      <w:proofErr w:type="spellEnd"/>
+      <w:r>
+        <w:t xml:space="preserve">  </w:t>
+      </w:r>
+      <w:proofErr w:type="spellStart"/>
+      <w:r>
+        <w:t>l</w:t>
+      </w:r>
+      <w:proofErr w:type="spellEnd"/>
+      <w:r>
+        <w:t xml:space="preserve"> </w:t>
+      </w:r>
+      <w:proofErr w:type="spellStart"/>
+      <w:r>
+        <w:t>l</w:t>
+      </w:r>
+      <w:proofErr w:type="spellEnd"/>
+      <w:r>
+        <w:t xml:space="preserve"> f </w:t>
+      </w:r>
+      <w:proofErr w:type="spellStart"/>
+      <w:r>
+        <w:t>f</w:t>
+      </w:r>
+      <w:proofErr w:type="spellEnd"/>
+      <w:r>
+        <w:t xml:space="preserve"> </w:t>
+      </w:r>
+      <w:proofErr w:type="spellStart"/>
+      <w:r>
+        <w:t>f</w:t>
+      </w:r>
+      <w:proofErr w:type="spellEnd"/>
+      <w:r>
+        <w:t xml:space="preserve">  l </w:t>
+      </w:r>
+      <w:proofErr w:type="spellStart"/>
+      <w:r>
+        <w:t>l</w:t>
+      </w:r>
+      <w:proofErr w:type="spellEnd"/>
+      <w:r>
+        <w:t xml:space="preserve"> f l f   =  l f </w:t>
+      </w:r>
+      <w:proofErr w:type="spellStart"/>
+      <w:r>
+        <w:t>f</w:t>
+      </w:r>
+      <w:proofErr w:type="spellEnd"/>
+      <w:r>
+        <w:t xml:space="preserve"> l f  l f l f l  </w:t>
+      </w:r>
+      <w:proofErr w:type="spellStart"/>
+      <w:r>
+        <w:t>l</w:t>
+      </w:r>
+      <w:proofErr w:type="spellEnd"/>
+      <w:r>
+        <w:t xml:space="preserve"> </w:t>
+      </w:r>
+      <w:proofErr w:type="spellStart"/>
+      <w:r>
+        <w:t>l</w:t>
+      </w:r>
+      <w:proofErr w:type="spellEnd"/>
+      <w:r>
+        <w:t xml:space="preserve"> f l </w:t>
+      </w:r>
+      <w:proofErr w:type="spellStart"/>
+      <w:r>
+        <w:t>l</w:t>
+      </w:r>
+      <w:proofErr w:type="spellEnd"/>
+      <w:r>
+        <w:t xml:space="preserve">  </w:t>
+      </w:r>
+      <w:proofErr w:type="spellStart"/>
+      <w:r>
+        <w:t>l</w:t>
+      </w:r>
+      <w:proofErr w:type="spellEnd"/>
+      <w:r>
+        <w:t xml:space="preserve"> </w:t>
+      </w:r>
+      <w:proofErr w:type="spellStart"/>
+      <w:r>
+        <w:t>l</w:t>
+      </w:r>
+      <w:proofErr w:type="spellEnd"/>
+      <w:r>
+        <w:t xml:space="preserve"> </w:t>
+      </w:r>
+      <w:proofErr w:type="spellStart"/>
+      <w:r>
+        <w:t>l</w:t>
+      </w:r>
+      <w:proofErr w:type="spellEnd"/>
+      <w:r>
+        <w:t xml:space="preserve"> </w:t>
+      </w:r>
+      <w:proofErr w:type="spellStart"/>
+      <w:r>
+        <w:t>l</w:t>
+      </w:r>
+      <w:proofErr w:type="spellEnd"/>
+      <w:r>
+        <w:t xml:space="preserve"> f  </w:t>
+      </w:r>
+      <w:proofErr w:type="spellStart"/>
+      <w:r>
+        <w:t>f</w:t>
+      </w:r>
+      <w:proofErr w:type="spellEnd"/>
+      <w:r>
+        <w:t xml:space="preserve"> </w:t>
+      </w:r>
+      <w:proofErr w:type="spellStart"/>
+      <w:r>
+        <w:t>f</w:t>
+      </w:r>
+      <w:proofErr w:type="spellEnd"/>
+      <w:r>
+        <w:t xml:space="preserve"> </w:t>
+      </w:r>
+      <w:proofErr w:type="spellStart"/>
+      <w:r>
+        <w:t>f</w:t>
+      </w:r>
+      <w:proofErr w:type="spellEnd"/>
+      <w:r>
+        <w:t xml:space="preserve"> </w:t>
+      </w:r>
+      <w:proofErr w:type="spellStart"/>
+      <w:r>
+        <w:t>f</w:t>
+      </w:r>
+      <w:proofErr w:type="spellEnd"/>
+      <w:r>
+        <w:t xml:space="preserve"> </w:t>
+      </w:r>
+      <w:proofErr w:type="spellStart"/>
+      <w:r>
+        <w:t>f</w:t>
+      </w:r>
+      <w:proofErr w:type="spellEnd"/>
+      <w:r>
+        <w:t xml:space="preserve">   =  l </w:t>
+      </w:r>
+      <w:proofErr w:type="spellStart"/>
+      <w:r>
+        <w:t>l</w:t>
+      </w:r>
+      <w:proofErr w:type="spellEnd"/>
+      <w:r>
+        <w:t xml:space="preserve"> </w:t>
+      </w:r>
+      <w:proofErr w:type="spellStart"/>
+      <w:r>
+        <w:t>l</w:t>
+      </w:r>
+      <w:proofErr w:type="spellEnd"/>
+      <w:r>
+        <w:t xml:space="preserve"> f l  </w:t>
+      </w:r>
+      <w:proofErr w:type="spellStart"/>
+      <w:r>
+        <w:t>l</w:t>
+      </w:r>
+      <w:proofErr w:type="spellEnd"/>
+      <w:r>
+        <w:t xml:space="preserve"> f </w:t>
+      </w:r>
+      <w:proofErr w:type="spellStart"/>
+      <w:r>
+        <w:t>f</w:t>
+      </w:r>
+      <w:proofErr w:type="spellEnd"/>
+      <w:r>
+        <w:t xml:space="preserve"> </w:t>
+      </w:r>
+      <w:proofErr w:type="spellStart"/>
+      <w:r>
+        <w:t>f</w:t>
+      </w:r>
+      <w:proofErr w:type="spellEnd"/>
+      <w:r>
+        <w:t xml:space="preserve"> l  f l </w:t>
+      </w:r>
+      <w:proofErr w:type="spellStart"/>
+      <w:r>
+        <w:t>l</w:t>
+      </w:r>
+      <w:proofErr w:type="spellEnd"/>
+      <w:r>
+        <w:t xml:space="preserve"> f </w:t>
+      </w:r>
+    </w:p>
+    <w:p>
+      <w:r>
+        <w:t xml:space="preserve">l  f l f </w:t>
+      </w:r>
+      <w:proofErr w:type="spellStart"/>
+      <w:r>
+        <w:t>f</w:t>
+      </w:r>
+      <w:proofErr w:type="spellEnd"/>
+      <w:r>
+        <w:t xml:space="preserve"> </w:t>
+      </w:r>
+      <w:proofErr w:type="spellStart"/>
+      <w:r>
+        <w:t>f</w:t>
+      </w:r>
+      <w:proofErr w:type="spellEnd"/>
+      <w:r>
+        <w:t xml:space="preserve">  l </w:t>
+      </w:r>
+      <w:proofErr w:type="spellStart"/>
+      <w:r>
+        <w:t>l</w:t>
+      </w:r>
+      <w:proofErr w:type="spellEnd"/>
+      <w:r>
+        <w:t xml:space="preserve"> f </w:t>
+      </w:r>
+      <w:proofErr w:type="spellStart"/>
+      <w:r>
+        <w:t>f</w:t>
+      </w:r>
+      <w:proofErr w:type="spellEnd"/>
+      <w:r>
+        <w:t xml:space="preserve"> l   =  l f l </w:t>
+      </w:r>
+      <w:proofErr w:type="spellStart"/>
+      <w:r>
+        <w:t>l</w:t>
+      </w:r>
+      <w:proofErr w:type="spellEnd"/>
+      <w:r>
+        <w:t xml:space="preserve"> </w:t>
+      </w:r>
+      <w:proofErr w:type="spellStart"/>
+      <w:r>
+        <w:t>l</w:t>
+      </w:r>
+      <w:proofErr w:type="spellEnd"/>
+      <w:r>
+        <w:t xml:space="preserve">  f l f l f  l f </w:t>
+      </w:r>
+      <w:proofErr w:type="spellStart"/>
+      <w:r>
+        <w:t>f</w:t>
+      </w:r>
+      <w:proofErr w:type="spellEnd"/>
+      <w:r>
+        <w:t xml:space="preserve"> </w:t>
+      </w:r>
+      <w:proofErr w:type="spellStart"/>
+      <w:r>
+        <w:t>f</w:t>
+      </w:r>
+      <w:proofErr w:type="spellEnd"/>
+      <w:r>
+        <w:t xml:space="preserve"> </w:t>
+      </w:r>
+      <w:proofErr w:type="spellStart"/>
+      <w:r>
+        <w:t>f</w:t>
+      </w:r>
+      <w:proofErr w:type="spellEnd"/>
+      <w:r>
+        <w:t xml:space="preserve">  l </w:t>
+      </w:r>
+      <w:proofErr w:type="spellStart"/>
+      <w:r>
+        <w:t>l</w:t>
+      </w:r>
+      <w:proofErr w:type="spellEnd"/>
+      <w:r>
+        <w:t xml:space="preserve"> </w:t>
+      </w:r>
+      <w:proofErr w:type="spellStart"/>
+      <w:r>
+        <w:t>l</w:t>
+      </w:r>
+      <w:proofErr w:type="spellEnd"/>
+      <w:r>
+        <w:t xml:space="preserve"> </w:t>
+      </w:r>
+      <w:proofErr w:type="spellStart"/>
+      <w:r>
+        <w:t>l</w:t>
+      </w:r>
+      <w:proofErr w:type="spellEnd"/>
+      <w:r>
+        <w:t xml:space="preserve"> </w:t>
+      </w:r>
+      <w:proofErr w:type="spellStart"/>
+      <w:r>
+        <w:t>l</w:t>
+      </w:r>
+      <w:proofErr w:type="spellEnd"/>
+      <w:r>
+        <w:t xml:space="preserve">  f </w:t>
+      </w:r>
+      <w:proofErr w:type="spellStart"/>
+      <w:r>
+        <w:t>f</w:t>
+      </w:r>
+      <w:proofErr w:type="spellEnd"/>
+      <w:r>
+        <w:t xml:space="preserve"> </w:t>
+      </w:r>
+      <w:proofErr w:type="spellStart"/>
+      <w:r>
+        <w:t>f</w:t>
+      </w:r>
+      <w:proofErr w:type="spellEnd"/>
+      <w:r>
+        <w:t xml:space="preserve"> l </w:t>
+      </w:r>
+      <w:proofErr w:type="spellStart"/>
+      <w:r>
+        <w:t>l</w:t>
+      </w:r>
+      <w:proofErr w:type="spellEnd"/>
+      <w:r>
+        <w:t xml:space="preserve">   =  l f </w:t>
+      </w:r>
+      <w:proofErr w:type="spellStart"/>
+      <w:r>
+        <w:t>f</w:t>
+      </w:r>
+      <w:proofErr w:type="spellEnd"/>
+      <w:r>
+        <w:t xml:space="preserve"> l f  l f </w:t>
+      </w:r>
+      <w:proofErr w:type="spellStart"/>
+      <w:r>
+        <w:t>f</w:t>
+      </w:r>
+      <w:proofErr w:type="spellEnd"/>
+      <w:r>
+        <w:t xml:space="preserve"> l f  </w:t>
+      </w:r>
+      <w:proofErr w:type="spellStart"/>
+      <w:r>
+        <w:t>f</w:t>
+      </w:r>
+      <w:proofErr w:type="spellEnd"/>
+      <w:r>
+        <w:t xml:space="preserve"> l </w:t>
+      </w:r>
+      <w:proofErr w:type="spellStart"/>
+      <w:r>
+        <w:t>l</w:t>
+      </w:r>
+      <w:proofErr w:type="spellEnd"/>
+      <w:r>
+        <w:t xml:space="preserve"> f l  f </w:t>
+      </w:r>
+      <w:proofErr w:type="spellStart"/>
+      <w:r>
+        <w:t>f</w:t>
+      </w:r>
+      <w:proofErr w:type="spellEnd"/>
+      <w:r>
+        <w:t xml:space="preserve"> l </w:t>
+      </w:r>
+      <w:proofErr w:type="spellStart"/>
+      <w:r>
+        <w:t>l</w:t>
+      </w:r>
+      <w:proofErr w:type="spellEnd"/>
+      <w:r>
+        <w:t xml:space="preserve"> f  </w:t>
+      </w:r>
+      <w:proofErr w:type="spellStart"/>
+      <w:r>
+        <w:t>f</w:t>
+      </w:r>
+      <w:proofErr w:type="spellEnd"/>
+      <w:r>
+        <w:t xml:space="preserve"> l f </w:t>
+      </w:r>
+      <w:proofErr w:type="spellStart"/>
+      <w:r>
+        <w:t>f</w:t>
+      </w:r>
+      <w:proofErr w:type="spellEnd"/>
+      <w:r>
+        <w:t xml:space="preserve"> </w:t>
+      </w:r>
+      <w:proofErr w:type="spellStart"/>
+      <w:r>
+        <w:t>f</w:t>
+      </w:r>
+      <w:proofErr w:type="spellEnd"/>
+      <w:r>
+        <w:t xml:space="preserve">   =  =      </w:t>
+      </w:r>
+    </w:p>
+    <w:p>
+      <w:r>
+        <w:t>PS C:\Users\N5QC\Documents\Repositories\Python\Lessons_and_Logs\Morse_Code\Code&gt;</w:t>
+      </w:r>
+    </w:p>
     <w:p/>
     <w:sectPr>
       <w:pgSz w:w="12240" w:h="15840"/>
@@ -498,6 +1534,243 @@
     </w:sectPr>
   </w:body>
 </w:document>
+</file>
+
+<file path=word/numbering.xml><?xml version="1.0" encoding="utf-8"?>
+<w:numbering xmlns:wpc="http://schemas.microsoft.com/office/word/2010/wordprocessingCanvas" xmlns:cx="http://schemas.microsoft.com/office/drawing/2014/chartex" xmlns:cx1="http://schemas.microsoft.com/office/drawing/2015/9/8/chartex" xmlns:cx2="http://schemas.microsoft.com/office/drawing/2015/10/21/chartex" xmlns:cx3="http://schemas.microsoft.com/office/drawing/2016/5/9/chartex" xmlns:cx4="http://schemas.microsoft.com/office/drawing/2016/5/10/chartex" xmlns:cx5="http://schemas.microsoft.com/office/drawing/2016/5/11/chartex" xmlns:cx6="http://schemas.microsoft.com/office/drawing/2016/5/12/chartex" xmlns:cx7="http://schemas.microsoft.com/office/drawing/2016/5/13/chartex" xmlns:cx8="http://schemas.microsoft.com/office/drawing/2016/5/14/chartex" xmlns:mc="http://schemas.openxmlformats.org/markup-compatibility/2006" xmlns:aink="http://schemas.microsoft.com/office/drawing/2016/ink" xmlns:am3d="http://schemas.microsoft.com/office/drawing/2017/model3d" xmlns:o="urn:schemas-microsoft-com:office:office" xmlns:oel="http://schemas.microsoft.com/office/2019/extlst" xmlns:r="http://schemas.openxmlformats.org/officeDocument/2006/relationships" xmlns:m="http://schemas.openxmlformats.org/officeDocument/2006/math" xmlns:v="urn:schemas-microsoft-com:vml" xmlns:wp14="http://schemas.microsoft.com/office/word/2010/wordprocessingDrawing" xmlns:wp="http://schemas.openxmlformats.org/drawingml/2006/wordprocessingDrawing" xmlns:w10="urn:schemas-microsoft-com:office:word" xmlns:w="http://schemas.openxmlformats.org/wordprocessingml/2006/main" xmlns:w14="http://schemas.microsoft.com/office/word/2010/wordml" xmlns:w15="http://schemas.microsoft.com/office/word/2012/wordml" xmlns:w16cex="http://schemas.microsoft.com/office/word/2018/wordml/cex" xmlns:w16cid="http://schemas.microsoft.com/office/word/2016/wordml/cid" xmlns:w16="http://schemas.microsoft.com/office/word/2018/wordml" xmlns:w16du="http://schemas.microsoft.com/office/word/2023/wordml/word16du" xmlns:w16sdtdh="http://schemas.microsoft.com/office/word/2020/wordml/sdtdatahash" xmlns:w16se="http://schemas.microsoft.com/office/word/2015/wordml/symex" xmlns:wpg="http://schemas.microsoft.com/office/word/2010/wordprocessingGroup" xmlns:wpi="http://schemas.microsoft.com/office/word/2010/wordprocessingInk" xmlns:wne="http://schemas.microsoft.com/office/word/2006/wordml" xmlns:wps="http://schemas.microsoft.com/office/word/2010/wordprocessingShape" mc:Ignorable="w14 w15 w16se w16cid w16 w16cex w16sdtdh w16du wp14">
+  <w:abstractNum w:abstractNumId="0" w15:restartNumberingAfterBreak="0">
+    <w:nsid w:val="3CA724C9"/>
+    <w:multiLevelType w:val="multilevel"/>
+    <w:tmpl w:val="B5120EFC"/>
+    <w:lvl w:ilvl="0">
+      <w:start w:val="1"/>
+      <w:numFmt w:val="decimal"/>
+      <w:lvlText w:val="%1."/>
+      <w:lvlJc w:val="left"/>
+      <w:pPr>
+        <w:tabs>
+          <w:tab w:val="num" w:pos="720"/>
+        </w:tabs>
+        <w:ind w:left="720" w:hanging="360"/>
+      </w:pPr>
+    </w:lvl>
+    <w:lvl w:ilvl="1" w:tentative="1">
+      <w:start w:val="1"/>
+      <w:numFmt w:val="decimal"/>
+      <w:lvlText w:val="%2."/>
+      <w:lvlJc w:val="left"/>
+      <w:pPr>
+        <w:tabs>
+          <w:tab w:val="num" w:pos="1440"/>
+        </w:tabs>
+        <w:ind w:left="1440" w:hanging="360"/>
+      </w:pPr>
+    </w:lvl>
+    <w:lvl w:ilvl="2" w:tentative="1">
+      <w:start w:val="1"/>
+      <w:numFmt w:val="decimal"/>
+      <w:lvlText w:val="%3."/>
+      <w:lvlJc w:val="left"/>
+      <w:pPr>
+        <w:tabs>
+          <w:tab w:val="num" w:pos="2160"/>
+        </w:tabs>
+        <w:ind w:left="2160" w:hanging="360"/>
+      </w:pPr>
+    </w:lvl>
+    <w:lvl w:ilvl="3" w:tentative="1">
+      <w:start w:val="1"/>
+      <w:numFmt w:val="decimal"/>
+      <w:lvlText w:val="%4."/>
+      <w:lvlJc w:val="left"/>
+      <w:pPr>
+        <w:tabs>
+          <w:tab w:val="num" w:pos="2880"/>
+        </w:tabs>
+        <w:ind w:left="2880" w:hanging="360"/>
+      </w:pPr>
+    </w:lvl>
+    <w:lvl w:ilvl="4" w:tentative="1">
+      <w:start w:val="1"/>
+      <w:numFmt w:val="decimal"/>
+      <w:lvlText w:val="%5."/>
+      <w:lvlJc w:val="left"/>
+      <w:pPr>
+        <w:tabs>
+          <w:tab w:val="num" w:pos="3600"/>
+        </w:tabs>
+        <w:ind w:left="3600" w:hanging="360"/>
+      </w:pPr>
+    </w:lvl>
+    <w:lvl w:ilvl="5" w:tentative="1">
+      <w:start w:val="1"/>
+      <w:numFmt w:val="decimal"/>
+      <w:lvlText w:val="%6."/>
+      <w:lvlJc w:val="left"/>
+      <w:pPr>
+        <w:tabs>
+          <w:tab w:val="num" w:pos="4320"/>
+        </w:tabs>
+        <w:ind w:left="4320" w:hanging="360"/>
+      </w:pPr>
+    </w:lvl>
+    <w:lvl w:ilvl="6" w:tentative="1">
+      <w:start w:val="1"/>
+      <w:numFmt w:val="decimal"/>
+      <w:lvlText w:val="%7."/>
+      <w:lvlJc w:val="left"/>
+      <w:pPr>
+        <w:tabs>
+          <w:tab w:val="num" w:pos="5040"/>
+        </w:tabs>
+        <w:ind w:left="5040" w:hanging="360"/>
+      </w:pPr>
+    </w:lvl>
+    <w:lvl w:ilvl="7" w:tentative="1">
+      <w:start w:val="1"/>
+      <w:numFmt w:val="decimal"/>
+      <w:lvlText w:val="%8."/>
+      <w:lvlJc w:val="left"/>
+      <w:pPr>
+        <w:tabs>
+          <w:tab w:val="num" w:pos="5760"/>
+        </w:tabs>
+        <w:ind w:left="5760" w:hanging="360"/>
+      </w:pPr>
+    </w:lvl>
+    <w:lvl w:ilvl="8" w:tentative="1">
+      <w:start w:val="1"/>
+      <w:numFmt w:val="decimal"/>
+      <w:lvlText w:val="%9."/>
+      <w:lvlJc w:val="left"/>
+      <w:pPr>
+        <w:tabs>
+          <w:tab w:val="num" w:pos="6480"/>
+        </w:tabs>
+        <w:ind w:left="6480" w:hanging="360"/>
+      </w:pPr>
+    </w:lvl>
+  </w:abstractNum>
+  <w:abstractNum w:abstractNumId="1" w15:restartNumberingAfterBreak="0">
+    <w:nsid w:val="639D4D45"/>
+    <w:multiLevelType w:val="multilevel"/>
+    <w:tmpl w:val="1A28BAD6"/>
+    <w:lvl w:ilvl="0">
+      <w:start w:val="1"/>
+      <w:numFmt w:val="decimal"/>
+      <w:lvlText w:val="%1."/>
+      <w:lvlJc w:val="left"/>
+      <w:pPr>
+        <w:tabs>
+          <w:tab w:val="num" w:pos="720"/>
+        </w:tabs>
+        <w:ind w:left="720" w:hanging="360"/>
+      </w:pPr>
+    </w:lvl>
+    <w:lvl w:ilvl="1" w:tentative="1">
+      <w:start w:val="1"/>
+      <w:numFmt w:val="decimal"/>
+      <w:lvlText w:val="%2."/>
+      <w:lvlJc w:val="left"/>
+      <w:pPr>
+        <w:tabs>
+          <w:tab w:val="num" w:pos="1440"/>
+        </w:tabs>
+        <w:ind w:left="1440" w:hanging="360"/>
+      </w:pPr>
+    </w:lvl>
+    <w:lvl w:ilvl="2" w:tentative="1">
+      <w:start w:val="1"/>
+      <w:numFmt w:val="decimal"/>
+      <w:lvlText w:val="%3."/>
+      <w:lvlJc w:val="left"/>
+      <w:pPr>
+        <w:tabs>
+          <w:tab w:val="num" w:pos="2160"/>
+        </w:tabs>
+        <w:ind w:left="2160" w:hanging="360"/>
+      </w:pPr>
+    </w:lvl>
+    <w:lvl w:ilvl="3" w:tentative="1">
+      <w:start w:val="1"/>
+      <w:numFmt w:val="decimal"/>
+      <w:lvlText w:val="%4."/>
+      <w:lvlJc w:val="left"/>
+      <w:pPr>
+        <w:tabs>
+          <w:tab w:val="num" w:pos="2880"/>
+        </w:tabs>
+        <w:ind w:left="2880" w:hanging="360"/>
+      </w:pPr>
+    </w:lvl>
+    <w:lvl w:ilvl="4" w:tentative="1">
+      <w:start w:val="1"/>
+      <w:numFmt w:val="decimal"/>
+      <w:lvlText w:val="%5."/>
+      <w:lvlJc w:val="left"/>
+      <w:pPr>
+        <w:tabs>
+          <w:tab w:val="num" w:pos="3600"/>
+        </w:tabs>
+        <w:ind w:left="3600" w:hanging="360"/>
+      </w:pPr>
+    </w:lvl>
+    <w:lvl w:ilvl="5" w:tentative="1">
+      <w:start w:val="1"/>
+      <w:numFmt w:val="decimal"/>
+      <w:lvlText w:val="%6."/>
+      <w:lvlJc w:val="left"/>
+      <w:pPr>
+        <w:tabs>
+          <w:tab w:val="num" w:pos="4320"/>
+        </w:tabs>
+        <w:ind w:left="4320" w:hanging="360"/>
+      </w:pPr>
+    </w:lvl>
+    <w:lvl w:ilvl="6" w:tentative="1">
+      <w:start w:val="1"/>
+      <w:numFmt w:val="decimal"/>
+      <w:lvlText w:val="%7."/>
+      <w:lvlJc w:val="left"/>
+      <w:pPr>
+        <w:tabs>
+          <w:tab w:val="num" w:pos="5040"/>
+        </w:tabs>
+        <w:ind w:left="5040" w:hanging="360"/>
+      </w:pPr>
+    </w:lvl>
+    <w:lvl w:ilvl="7" w:tentative="1">
+      <w:start w:val="1"/>
+      <w:numFmt w:val="decimal"/>
+      <w:lvlText w:val="%8."/>
+      <w:lvlJc w:val="left"/>
+      <w:pPr>
+        <w:tabs>
+          <w:tab w:val="num" w:pos="5760"/>
+        </w:tabs>
+        <w:ind w:left="5760" w:hanging="360"/>
+      </w:pPr>
+    </w:lvl>
+    <w:lvl w:ilvl="8" w:tentative="1">
+      <w:start w:val="1"/>
+      <w:numFmt w:val="decimal"/>
+      <w:lvlText w:val="%9."/>
+      <w:lvlJc w:val="left"/>
+      <w:pPr>
+        <w:tabs>
+          <w:tab w:val="num" w:pos="6480"/>
+        </w:tabs>
+        <w:ind w:left="6480" w:hanging="360"/>
+      </w:pPr>
+    </w:lvl>
+  </w:abstractNum>
+  <w:num w:numId="1" w16cid:durableId="409275891">
+    <w:abstractNumId w:val="0"/>
+  </w:num>
+  <w:num w:numId="2" w16cid:durableId="793252656">
+    <w:abstractNumId w:val="1"/>
+  </w:num>
+</w:numbering>
 </file>
 
 <file path=word/styles.xml><?xml version="1.0" encoding="utf-8"?>
@@ -1103,7 +2376,6 @@
   <w:style w:type="character" w:default="1" w:styleId="DefaultParagraphFont">
     <w:name w:val="Default Paragraph Font"/>
     <w:uiPriority w:val="1"/>
-    <w:semiHidden/>
     <w:unhideWhenUsed/>
   </w:style>
   <w:style w:type="table" w:default="1" w:styleId="TableNormal">

</xml_diff>